<commit_message>
updated brainstorming ideas from Alex Simonson
</commit_message>
<xml_diff>
--- a/Ideas/Brainstorming/Simonson_Ideas.docx
+++ b/Ideas/Brainstorming/Simonson_Ideas.docx
@@ -252,13 +252,8 @@
           <w:numId w:val="1"/>
         </w:numPr>
       </w:pPr>
-      <w:proofErr w:type="spellStart"/>
-      <w:r>
-        <w:t>Netgear</w:t>
-      </w:r>
-      <w:proofErr w:type="spellEnd"/>
-      <w:r>
-        <w:t xml:space="preserve"> R7000 (nighthawk) CVE-2016-10001, hardcoded password</w:t>
+      <w:r>
+        <w:t>Netgear R7000 (nighthawk) CVE-2016-10001, hardcoded password</w:t>
       </w:r>
     </w:p>
     <w:p>
@@ -297,21 +292,8 @@
         </w:numPr>
       </w:pPr>
       <w:r>
-        <w:t xml:space="preserve">Nmap, </w:t>
-      </w:r>
-      <w:proofErr w:type="spellStart"/>
-      <w:r>
-        <w:t>Unicornscan</w:t>
-      </w:r>
-      <w:proofErr w:type="spellEnd"/>
-      <w:r>
-        <w:t xml:space="preserve">, </w:t>
-      </w:r>
-      <w:proofErr w:type="spellStart"/>
-      <w:r>
-        <w:t>Masscan</w:t>
-      </w:r>
-      <w:proofErr w:type="spellEnd"/>
+        <w:t>Nmap, Unicornscan, Masscan</w:t>
+      </w:r>
     </w:p>
     <w:p>
       <w:pPr>
@@ -334,15 +316,7 @@
         </w:numPr>
       </w:pPr>
       <w:r>
-        <w:t xml:space="preserve">Postman, </w:t>
-      </w:r>
-      <w:proofErr w:type="spellStart"/>
-      <w:r>
-        <w:t>Burpsuite</w:t>
-      </w:r>
-      <w:proofErr w:type="spellEnd"/>
-      <w:r>
-        <w:t>,</w:t>
+        <w:t>Postman, Burpsuite,</w:t>
       </w:r>
     </w:p>
     <w:p>
@@ -369,21 +343,8 @@
         <w:t>Extract</w:t>
       </w:r>
       <w:r>
-        <w:t xml:space="preserve"> – </w:t>
-      </w:r>
-      <w:proofErr w:type="spellStart"/>
-      <w:r>
-        <w:t>Binwalk</w:t>
-      </w:r>
-      <w:proofErr w:type="spellEnd"/>
-      <w:r>
-        <w:t xml:space="preserve">, </w:t>
-      </w:r>
-      <w:proofErr w:type="spellStart"/>
-      <w:r>
-        <w:t>Firmadyne</w:t>
-      </w:r>
-      <w:proofErr w:type="spellEnd"/>
+        <w:t xml:space="preserve"> – Binwalk, Firmadyne</w:t>
+      </w:r>
     </w:p>
     <w:p>
       <w:pPr>
@@ -393,19 +354,9 @@
           <w:numId w:val="1"/>
         </w:numPr>
       </w:pPr>
-      <w:proofErr w:type="spellStart"/>
-      <w:r>
-        <w:t>binwalk</w:t>
-      </w:r>
-      <w:proofErr w:type="spellEnd"/>
-      <w:r>
-        <w:t xml:space="preserve"> -e </w:t>
-      </w:r>
-      <w:proofErr w:type="spellStart"/>
-      <w:r>
-        <w:t>firmware.bin</w:t>
-      </w:r>
-      <w:proofErr w:type="spellEnd"/>
+      <w:r>
+        <w:t>binwalk -e firmware.bin</w:t>
+      </w:r>
     </w:p>
     <w:p>
       <w:pPr>
@@ -428,15 +379,7 @@
         </w:numPr>
       </w:pPr>
       <w:r>
-        <w:t xml:space="preserve">grep -r “password” </w:t>
-      </w:r>
-      <w:proofErr w:type="spellStart"/>
-      <w:r>
-        <w:t>extracted_firmware</w:t>
-      </w:r>
-      <w:proofErr w:type="spellEnd"/>
-      <w:r>
-        <w:t>/</w:t>
+        <w:t>grep -r “password” extracted_firmware/</w:t>
       </w:r>
     </w:p>
     <w:p>
@@ -448,23 +391,7 @@
         </w:numPr>
       </w:pPr>
       <w:r>
-        <w:t>Check in /</w:t>
-      </w:r>
-      <w:proofErr w:type="spellStart"/>
-      <w:r>
-        <w:t>etc</w:t>
-      </w:r>
-      <w:proofErr w:type="spellEnd"/>
-      <w:r>
-        <w:t xml:space="preserve">/shadow, </w:t>
-      </w:r>
-      <w:proofErr w:type="spellStart"/>
-      <w:r>
-        <w:t>etc</w:t>
-      </w:r>
-      <w:proofErr w:type="spellEnd"/>
-      <w:r>
-        <w:t>/password, config files</w:t>
+        <w:t>Check in /etc/shadow, etc/password, config files</w:t>
       </w:r>
     </w:p>
     <w:p>
@@ -491,13 +418,8 @@
         <w:t>IDA pro (tool)</w:t>
       </w:r>
       <w:r>
-        <w:t xml:space="preserve">, </w:t>
-      </w:r>
-      <w:proofErr w:type="spellStart"/>
-      <w:r>
-        <w:t>Ghidra</w:t>
-      </w:r>
-      <w:proofErr w:type="spellEnd"/>
+        <w:t>, Ghidra</w:t>
+      </w:r>
     </w:p>
     <w:p>
       <w:pPr>
@@ -581,15 +503,7 @@
       </w:pPr>
       <w:r>
         <w:lastRenderedPageBreak/>
-        <w:t xml:space="preserve">Reaver – exploit vulnerabilities in </w:t>
-      </w:r>
-      <w:proofErr w:type="spellStart"/>
-      <w:r>
-        <w:t>wifi</w:t>
-      </w:r>
-      <w:proofErr w:type="spellEnd"/>
-      <w:r>
-        <w:t xml:space="preserve"> that use WPS</w:t>
+        <w:t>Reaver – exploit vulnerabilities in wifi that use WPS</w:t>
       </w:r>
     </w:p>
     <w:p>
@@ -601,13 +515,8 @@
         </w:numPr>
       </w:pPr>
       <w:r>
-        <w:t>reaver -I wlan0mon -b &lt;BSSID&gt; -</w:t>
-      </w:r>
-      <w:proofErr w:type="spellStart"/>
-      <w:r>
-        <w:t>vv</w:t>
-      </w:r>
-      <w:proofErr w:type="spellEnd"/>
+        <w:t>reaver -I wlan0mon -b &lt;BSSID&gt; -vv</w:t>
+      </w:r>
     </w:p>
     <w:p>
       <w:pPr>
@@ -617,13 +526,8 @@
           <w:numId w:val="1"/>
         </w:numPr>
       </w:pPr>
-      <w:proofErr w:type="spellStart"/>
-      <w:r>
-        <w:t>Aircrack</w:t>
-      </w:r>
-      <w:proofErr w:type="spellEnd"/>
-      <w:r>
-        <w:t>-ng</w:t>
+      <w:r>
+        <w:t>Aircrack-ng</w:t>
       </w:r>
     </w:p>
     <w:p>
@@ -634,11 +538,9 @@
           <w:numId w:val="1"/>
         </w:numPr>
       </w:pPr>
-      <w:proofErr w:type="spellStart"/>
       <w:r>
         <w:t>RFExploit</w:t>
       </w:r>
-      <w:proofErr w:type="spellEnd"/>
     </w:p>
     <w:p>
       <w:pPr>
@@ -709,13 +611,8 @@
         </w:numPr>
       </w:pPr>
       <w:r>
-        <w:t xml:space="preserve">Metasploit, </w:t>
-      </w:r>
-      <w:proofErr w:type="spellStart"/>
-      <w:r>
-        <w:t>routerSploit</w:t>
-      </w:r>
-      <w:proofErr w:type="spellEnd"/>
+        <w:t>Metasploit, routerSploit</w:t>
+      </w:r>
     </w:p>
     <w:p>
       <w:pPr>
@@ -750,23 +647,7 @@
         </w:numPr>
       </w:pPr>
       <w:r>
-        <w:t>Suggest security improvements based on findings (</w:t>
-      </w:r>
-      <w:proofErr w:type="spellStart"/>
-      <w:r>
-        <w:t>pwds</w:t>
-      </w:r>
-      <w:proofErr w:type="spellEnd"/>
-      <w:r>
-        <w:t xml:space="preserve">, updates, ports, </w:t>
-      </w:r>
-      <w:proofErr w:type="spellStart"/>
-      <w:r>
-        <w:t>etc</w:t>
-      </w:r>
-      <w:proofErr w:type="spellEnd"/>
-      <w:r>
-        <w:t>)</w:t>
+        <w:t>Suggest security improvements based on findings (pwds, updates, ports, etc)</w:t>
       </w:r>
     </w:p>
     <w:p>
@@ -828,6 +709,9 @@
       <w:r>
         <w:t>Set secure wireless</w:t>
       </w:r>
+      <w:r>
+        <w:t xml:space="preserve">   </w:t>
+      </w:r>
     </w:p>
     <w:p>
       <w:pPr>
@@ -841,6 +725,174 @@
         <w:t>Segment of network for IoT and normal</w:t>
       </w:r>
     </w:p>
+    <w:p/>
+    <w:p>
+      <w:r>
+        <w:t>Assign for milestone 1</w:t>
+      </w:r>
+    </w:p>
+    <w:p>
+      <w:pPr>
+        <w:numPr>
+          <w:ilvl w:val="0"/>
+          <w:numId w:val="2"/>
+        </w:numPr>
+      </w:pPr>
+      <w:hyperlink r:id="rId5" w:anchor="executive-project-summary" w:tgtFrame="_blank" w:history="1">
+        <w:r>
+          <w:rPr>
+            <w:rStyle w:val="Hyperlink"/>
+          </w:rPr>
+          <w:t>Executive Project Summary</w:t>
+        </w:r>
+      </w:hyperlink>
+      <w:r>
+        <w:t> - What are you doing and why?</w:t>
+      </w:r>
+      <w:r>
+        <w:t xml:space="preserve"> – Can I volunteer for this one – Alexandria Simonson</w:t>
+      </w:r>
+    </w:p>
+    <w:p>
+      <w:pPr>
+        <w:numPr>
+          <w:ilvl w:val="1"/>
+          <w:numId w:val="2"/>
+        </w:numPr>
+      </w:pPr>
+      <w:r>
+        <w:t>Goals and Objectives</w:t>
+      </w:r>
+    </w:p>
+    <w:p>
+      <w:pPr>
+        <w:numPr>
+          <w:ilvl w:val="1"/>
+          <w:numId w:val="2"/>
+        </w:numPr>
+      </w:pPr>
+      <w:r>
+        <w:t>Merit of the Project</w:t>
+      </w:r>
+    </w:p>
+    <w:p>
+      <w:pPr>
+        <w:numPr>
+          <w:ilvl w:val="0"/>
+          <w:numId w:val="2"/>
+        </w:numPr>
+      </w:pPr>
+      <w:hyperlink r:id="rId6" w:anchor="proposed-project-timeline" w:tgtFrame="_blank" w:history="1">
+        <w:r>
+          <w:rPr>
+            <w:rStyle w:val="Hyperlink"/>
+          </w:rPr>
+          <w:t>Proposed project timeline</w:t>
+        </w:r>
+      </w:hyperlink>
+      <w:r>
+        <w:t> - When will you do it?</w:t>
+      </w:r>
+    </w:p>
+    <w:p>
+      <w:pPr>
+        <w:numPr>
+          <w:ilvl w:val="1"/>
+          <w:numId w:val="2"/>
+        </w:numPr>
+      </w:pPr>
+      <w:r>
+        <w:t>Define the tasks and expected time to completion</w:t>
+      </w:r>
+    </w:p>
+    <w:p>
+      <w:pPr>
+        <w:numPr>
+          <w:ilvl w:val="1"/>
+          <w:numId w:val="2"/>
+        </w:numPr>
+      </w:pPr>
+      <w:r>
+        <w:t>Create and submit a gantt chart or other planning chart</w:t>
+      </w:r>
+    </w:p>
+    <w:p>
+      <w:pPr>
+        <w:numPr>
+          <w:ilvl w:val="0"/>
+          <w:numId w:val="2"/>
+        </w:numPr>
+      </w:pPr>
+      <w:hyperlink r:id="rId7" w:anchor="risk-list" w:tgtFrame="_blank" w:history="1">
+        <w:r>
+          <w:rPr>
+            <w:rStyle w:val="Hyperlink"/>
+          </w:rPr>
+          <w:t>Project-oriented risk list.</w:t>
+        </w:r>
+      </w:hyperlink>
+      <w:r>
+        <w:t> - What could go wrong in the project and why?</w:t>
+      </w:r>
+    </w:p>
+    <w:p>
+      <w:pPr>
+        <w:numPr>
+          <w:ilvl w:val="0"/>
+          <w:numId w:val="2"/>
+        </w:numPr>
+      </w:pPr>
+      <w:hyperlink r:id="rId8" w:anchor="project-methodology" w:tgtFrame="_blank" w:history="1">
+        <w:r>
+          <w:rPr>
+            <w:rStyle w:val="Hyperlink"/>
+          </w:rPr>
+          <w:t>Project Methodology.</w:t>
+        </w:r>
+      </w:hyperlink>
+      <w:r>
+        <w:t> - What has been done in the literature and what is your technical plan?</w:t>
+      </w:r>
+    </w:p>
+    <w:p>
+      <w:pPr>
+        <w:numPr>
+          <w:ilvl w:val="0"/>
+          <w:numId w:val="2"/>
+        </w:numPr>
+      </w:pPr>
+      <w:hyperlink r:id="rId9" w:anchor="resources-needed" w:tgtFrame="_blank" w:history="1">
+        <w:r>
+          <w:rPr>
+            <w:rStyle w:val="Hyperlink"/>
+          </w:rPr>
+          <w:t>Resources/Technology needed</w:t>
+        </w:r>
+      </w:hyperlink>
+      <w:r>
+        <w:t> - What do you need to be successful?</w:t>
+      </w:r>
+    </w:p>
+    <w:p>
+      <w:pPr>
+        <w:numPr>
+          <w:ilvl w:val="0"/>
+          <w:numId w:val="2"/>
+        </w:numPr>
+      </w:pPr>
+      <w:hyperlink r:id="rId10" w:anchor="first-sprint-plan" w:tgtFrame="_blank" w:history="1">
+        <w:r>
+          <w:rPr>
+            <w:rStyle w:val="Hyperlink"/>
+          </w:rPr>
+          <w:t>First Sprint Plan.</w:t>
+        </w:r>
+      </w:hyperlink>
+      <w:r>
+        <w:t> - Create the first plan on GitHub Kanban</w:t>
+      </w:r>
+    </w:p>
+    <w:p/>
     <w:sectPr>
       <w:pgSz w:w="12240" w:h="15840"/>
       <w:pgMar w:top="1440" w:right="1440" w:bottom="1440" w:left="1440" w:header="720" w:footer="720" w:gutter="0"/>
@@ -854,6 +906,155 @@
 <file path=word/numbering.xml><?xml version="1.0" encoding="utf-8"?>
 <w:numbering xmlns:wpc="http://schemas.microsoft.com/office/word/2010/wordprocessingCanvas" xmlns:cx="http://schemas.microsoft.com/office/drawing/2014/chartex" xmlns:cx1="http://schemas.microsoft.com/office/drawing/2015/9/8/chartex" xmlns:cx2="http://schemas.microsoft.com/office/drawing/2015/10/21/chartex" xmlns:cx3="http://schemas.microsoft.com/office/drawing/2016/5/9/chartex" xmlns:cx4="http://schemas.microsoft.com/office/drawing/2016/5/10/chartex" xmlns:cx5="http://schemas.microsoft.com/office/drawing/2016/5/11/chartex" xmlns:cx6="http://schemas.microsoft.com/office/drawing/2016/5/12/chartex" xmlns:cx7="http://schemas.microsoft.com/office/drawing/2016/5/13/chartex" xmlns:cx8="http://schemas.microsoft.com/office/drawing/2016/5/14/chartex" xmlns:mc="http://schemas.openxmlformats.org/markup-compatibility/2006" xmlns:aink="http://schemas.microsoft.com/office/drawing/2016/ink" xmlns:am3d="http://schemas.microsoft.com/office/drawing/2017/model3d" xmlns:o="urn:schemas-microsoft-com:office:office" xmlns:oel="http://schemas.microsoft.com/office/2019/extlst" xmlns:r="http://schemas.openxmlformats.org/officeDocument/2006/relationships" xmlns:m="http://schemas.openxmlformats.org/officeDocument/2006/math" xmlns:v="urn:schemas-microsoft-com:vml" xmlns:wp14="http://schemas.microsoft.com/office/word/2010/wordprocessingDrawing" xmlns:wp="http://schemas.openxmlformats.org/drawingml/2006/wordprocessingDrawing" xmlns:w10="urn:schemas-microsoft-com:office:word" xmlns:w="http://schemas.openxmlformats.org/wordprocessingml/2006/main" xmlns:w14="http://schemas.microsoft.com/office/word/2010/wordml" xmlns:w15="http://schemas.microsoft.com/office/word/2012/wordml" xmlns:w16cex="http://schemas.microsoft.com/office/word/2018/wordml/cex" xmlns:w16cid="http://schemas.microsoft.com/office/word/2016/wordml/cid" xmlns:w16="http://schemas.microsoft.com/office/word/2018/wordml" xmlns:w16du="http://schemas.microsoft.com/office/word/2023/wordml/word16du" xmlns:w16sdtdh="http://schemas.microsoft.com/office/word/2020/wordml/sdtdatahash" xmlns:w16sdtfl="http://schemas.microsoft.com/office/word/2024/wordml/sdtformatlock" xmlns:w16se="http://schemas.microsoft.com/office/word/2015/wordml/symex" xmlns:wpg="http://schemas.microsoft.com/office/word/2010/wordprocessingGroup" xmlns:wpi="http://schemas.microsoft.com/office/word/2010/wordprocessingInk" xmlns:wne="http://schemas.microsoft.com/office/word/2006/wordml" xmlns:wps="http://schemas.microsoft.com/office/word/2010/wordprocessingShape" mc:Ignorable="w14 w15 w16se w16cid w16 w16cex w16sdtdh w16sdtfl w16du wp14">
   <w:abstractNum w:abstractNumId="0" w15:restartNumberingAfterBreak="0">
+    <w:nsid w:val="777D4708"/>
+    <w:multiLevelType w:val="multilevel"/>
+    <w:tmpl w:val="916E9582"/>
+    <w:lvl w:ilvl="0">
+      <w:start w:val="1"/>
+      <w:numFmt w:val="bullet"/>
+      <w:lvlText w:val=""/>
+      <w:lvlJc w:val="left"/>
+      <w:pPr>
+        <w:tabs>
+          <w:tab w:val="num" w:pos="720"/>
+        </w:tabs>
+        <w:ind w:left="720" w:hanging="360"/>
+      </w:pPr>
+      <w:rPr>
+        <w:rFonts w:ascii="Symbol" w:hAnsi="Symbol" w:hint="default"/>
+        <w:sz w:val="20"/>
+      </w:rPr>
+    </w:lvl>
+    <w:lvl w:ilvl="1">
+      <w:start w:val="1"/>
+      <w:numFmt w:val="bullet"/>
+      <w:lvlText w:val="o"/>
+      <w:lvlJc w:val="left"/>
+      <w:pPr>
+        <w:tabs>
+          <w:tab w:val="num" w:pos="1440"/>
+        </w:tabs>
+        <w:ind w:left="1440" w:hanging="360"/>
+      </w:pPr>
+      <w:rPr>
+        <w:rFonts w:ascii="Courier New" w:hAnsi="Courier New" w:hint="default"/>
+        <w:sz w:val="20"/>
+      </w:rPr>
+    </w:lvl>
+    <w:lvl w:ilvl="2">
+      <w:start w:val="1"/>
+      <w:numFmt w:val="bullet"/>
+      <w:lvlText w:val=""/>
+      <w:lvlJc w:val="left"/>
+      <w:pPr>
+        <w:tabs>
+          <w:tab w:val="num" w:pos="2160"/>
+        </w:tabs>
+        <w:ind w:left="2160" w:hanging="360"/>
+      </w:pPr>
+      <w:rPr>
+        <w:rFonts w:ascii="Wingdings" w:hAnsi="Wingdings" w:hint="default"/>
+        <w:sz w:val="20"/>
+      </w:rPr>
+    </w:lvl>
+    <w:lvl w:ilvl="3" w:tentative="1">
+      <w:start w:val="1"/>
+      <w:numFmt w:val="bullet"/>
+      <w:lvlText w:val=""/>
+      <w:lvlJc w:val="left"/>
+      <w:pPr>
+        <w:tabs>
+          <w:tab w:val="num" w:pos="2880"/>
+        </w:tabs>
+        <w:ind w:left="2880" w:hanging="360"/>
+      </w:pPr>
+      <w:rPr>
+        <w:rFonts w:ascii="Wingdings" w:hAnsi="Wingdings" w:hint="default"/>
+        <w:sz w:val="20"/>
+      </w:rPr>
+    </w:lvl>
+    <w:lvl w:ilvl="4" w:tentative="1">
+      <w:start w:val="1"/>
+      <w:numFmt w:val="bullet"/>
+      <w:lvlText w:val=""/>
+      <w:lvlJc w:val="left"/>
+      <w:pPr>
+        <w:tabs>
+          <w:tab w:val="num" w:pos="3600"/>
+        </w:tabs>
+        <w:ind w:left="3600" w:hanging="360"/>
+      </w:pPr>
+      <w:rPr>
+        <w:rFonts w:ascii="Wingdings" w:hAnsi="Wingdings" w:hint="default"/>
+        <w:sz w:val="20"/>
+      </w:rPr>
+    </w:lvl>
+    <w:lvl w:ilvl="5" w:tentative="1">
+      <w:start w:val="1"/>
+      <w:numFmt w:val="bullet"/>
+      <w:lvlText w:val=""/>
+      <w:lvlJc w:val="left"/>
+      <w:pPr>
+        <w:tabs>
+          <w:tab w:val="num" w:pos="4320"/>
+        </w:tabs>
+        <w:ind w:left="4320" w:hanging="360"/>
+      </w:pPr>
+      <w:rPr>
+        <w:rFonts w:ascii="Wingdings" w:hAnsi="Wingdings" w:hint="default"/>
+        <w:sz w:val="20"/>
+      </w:rPr>
+    </w:lvl>
+    <w:lvl w:ilvl="6" w:tentative="1">
+      <w:start w:val="1"/>
+      <w:numFmt w:val="bullet"/>
+      <w:lvlText w:val=""/>
+      <w:lvlJc w:val="left"/>
+      <w:pPr>
+        <w:tabs>
+          <w:tab w:val="num" w:pos="5040"/>
+        </w:tabs>
+        <w:ind w:left="5040" w:hanging="360"/>
+      </w:pPr>
+      <w:rPr>
+        <w:rFonts w:ascii="Wingdings" w:hAnsi="Wingdings" w:hint="default"/>
+        <w:sz w:val="20"/>
+      </w:rPr>
+    </w:lvl>
+    <w:lvl w:ilvl="7" w:tentative="1">
+      <w:start w:val="1"/>
+      <w:numFmt w:val="bullet"/>
+      <w:lvlText w:val=""/>
+      <w:lvlJc w:val="left"/>
+      <w:pPr>
+        <w:tabs>
+          <w:tab w:val="num" w:pos="5760"/>
+        </w:tabs>
+        <w:ind w:left="5760" w:hanging="360"/>
+      </w:pPr>
+      <w:rPr>
+        <w:rFonts w:ascii="Wingdings" w:hAnsi="Wingdings" w:hint="default"/>
+        <w:sz w:val="20"/>
+      </w:rPr>
+    </w:lvl>
+    <w:lvl w:ilvl="8" w:tentative="1">
+      <w:start w:val="1"/>
+      <w:numFmt w:val="bullet"/>
+      <w:lvlText w:val=""/>
+      <w:lvlJc w:val="left"/>
+      <w:pPr>
+        <w:tabs>
+          <w:tab w:val="num" w:pos="6480"/>
+        </w:tabs>
+        <w:ind w:left="6480" w:hanging="360"/>
+      </w:pPr>
+      <w:rPr>
+        <w:rFonts w:ascii="Wingdings" w:hAnsi="Wingdings" w:hint="default"/>
+        <w:sz w:val="20"/>
+      </w:rPr>
+    </w:lvl>
+  </w:abstractNum>
+  <w:abstractNum w:abstractNumId="1" w15:restartNumberingAfterBreak="0">
     <w:nsid w:val="7E707048"/>
     <w:multiLevelType w:val="hybridMultilevel"/>
     <w:tmpl w:val="91D88782"/>
@@ -940,6 +1141,9 @@
     </w:lvl>
   </w:abstractNum>
   <w:num w:numId="1" w16cid:durableId="1760442267">
+    <w:abstractNumId w:val="1"/>
+  </w:num>
+  <w:num w:numId="2" w16cid:durableId="337196275">
     <w:abstractNumId w:val="0"/>
   </w:num>
 </w:numbering>
@@ -1862,6 +2066,29 @@
       <w:spacing w:val="5"/>
     </w:rPr>
   </w:style>
+  <w:style w:type="character" w:styleId="Hyperlink">
+    <w:name w:val="Hyperlink"/>
+    <w:basedOn w:val="DefaultParagraphFont"/>
+    <w:uiPriority w:val="99"/>
+    <w:unhideWhenUsed/>
+    <w:rsid w:val="004A6472"/>
+    <w:rPr>
+      <w:color w:val="467886" w:themeColor="hyperlink"/>
+      <w:u w:val="single"/>
+    </w:rPr>
+  </w:style>
+  <w:style w:type="character" w:styleId="UnresolvedMention">
+    <w:name w:val="Unresolved Mention"/>
+    <w:basedOn w:val="DefaultParagraphFont"/>
+    <w:uiPriority w:val="99"/>
+    <w:semiHidden/>
+    <w:unhideWhenUsed/>
+    <w:rsid w:val="004A6472"/>
+    <w:rPr>
+      <w:color w:val="605E5C"/>
+      <w:shd w:val="clear" w:color="auto" w:fill="E1DFDD"/>
+    </w:rPr>
+  </w:style>
 </w:styles>
 </file>
 

</xml_diff>

<commit_message>
Added meeting notes from Feb 5 with team, we assigned the roles for milestone 1. Assignments included in notes. Decided on a research question and lit and tech outcomes
</commit_message>
<xml_diff>
--- a/Ideas/Brainstorming/Simonson_Ideas.docx
+++ b/Ideas/Brainstorming/Simonson_Ideas.docx
@@ -252,8 +252,13 @@
           <w:numId w:val="1"/>
         </w:numPr>
       </w:pPr>
-      <w:r>
-        <w:t>Netgear R7000 (nighthawk) CVE-2016-10001, hardcoded password</w:t>
+      <w:proofErr w:type="spellStart"/>
+      <w:r>
+        <w:t>Netgear</w:t>
+      </w:r>
+      <w:proofErr w:type="spellEnd"/>
+      <w:r>
+        <w:t xml:space="preserve"> R7000 (nighthawk) CVE-2016-10001, hardcoded password</w:t>
       </w:r>
     </w:p>
     <w:p>
@@ -292,8 +297,21 @@
         </w:numPr>
       </w:pPr>
       <w:r>
-        <w:t>Nmap, Unicornscan, Masscan</w:t>
-      </w:r>
+        <w:t xml:space="preserve">Nmap, </w:t>
+      </w:r>
+      <w:proofErr w:type="spellStart"/>
+      <w:r>
+        <w:t>Unicornscan</w:t>
+      </w:r>
+      <w:proofErr w:type="spellEnd"/>
+      <w:r>
+        <w:t xml:space="preserve">, </w:t>
+      </w:r>
+      <w:proofErr w:type="spellStart"/>
+      <w:r>
+        <w:t>Masscan</w:t>
+      </w:r>
+      <w:proofErr w:type="spellEnd"/>
     </w:p>
     <w:p>
       <w:pPr>
@@ -316,7 +334,15 @@
         </w:numPr>
       </w:pPr>
       <w:r>
-        <w:t>Postman, Burpsuite,</w:t>
+        <w:t xml:space="preserve">Postman, </w:t>
+      </w:r>
+      <w:proofErr w:type="spellStart"/>
+      <w:r>
+        <w:t>Burpsuite</w:t>
+      </w:r>
+      <w:proofErr w:type="spellEnd"/>
+      <w:r>
+        <w:t>,</w:t>
       </w:r>
     </w:p>
     <w:p>
@@ -343,8 +369,21 @@
         <w:t>Extract</w:t>
       </w:r>
       <w:r>
-        <w:t xml:space="preserve"> – Binwalk, Firmadyne</w:t>
-      </w:r>
+        <w:t xml:space="preserve"> – </w:t>
+      </w:r>
+      <w:proofErr w:type="spellStart"/>
+      <w:r>
+        <w:t>Binwalk</w:t>
+      </w:r>
+      <w:proofErr w:type="spellEnd"/>
+      <w:r>
+        <w:t xml:space="preserve">, </w:t>
+      </w:r>
+      <w:proofErr w:type="spellStart"/>
+      <w:r>
+        <w:t>Firmadyne</w:t>
+      </w:r>
+      <w:proofErr w:type="spellEnd"/>
     </w:p>
     <w:p>
       <w:pPr>
@@ -354,9 +393,19 @@
           <w:numId w:val="1"/>
         </w:numPr>
       </w:pPr>
-      <w:r>
-        <w:t>binwalk -e firmware.bin</w:t>
-      </w:r>
+      <w:proofErr w:type="spellStart"/>
+      <w:r>
+        <w:t>binwalk</w:t>
+      </w:r>
+      <w:proofErr w:type="spellEnd"/>
+      <w:r>
+        <w:t xml:space="preserve"> -e </w:t>
+      </w:r>
+      <w:proofErr w:type="spellStart"/>
+      <w:r>
+        <w:t>firmware.bin</w:t>
+      </w:r>
+      <w:proofErr w:type="spellEnd"/>
     </w:p>
     <w:p>
       <w:pPr>
@@ -379,7 +428,15 @@
         </w:numPr>
       </w:pPr>
       <w:r>
-        <w:t>grep -r “password” extracted_firmware/</w:t>
+        <w:t xml:space="preserve">grep -r “password” </w:t>
+      </w:r>
+      <w:proofErr w:type="spellStart"/>
+      <w:r>
+        <w:t>extracted_firmware</w:t>
+      </w:r>
+      <w:proofErr w:type="spellEnd"/>
+      <w:r>
+        <w:t>/</w:t>
       </w:r>
     </w:p>
     <w:p>
@@ -391,7 +448,23 @@
         </w:numPr>
       </w:pPr>
       <w:r>
-        <w:t>Check in /etc/shadow, etc/password, config files</w:t>
+        <w:t>Check in /</w:t>
+      </w:r>
+      <w:proofErr w:type="spellStart"/>
+      <w:r>
+        <w:t>etc</w:t>
+      </w:r>
+      <w:proofErr w:type="spellEnd"/>
+      <w:r>
+        <w:t xml:space="preserve">/shadow, </w:t>
+      </w:r>
+      <w:proofErr w:type="spellStart"/>
+      <w:r>
+        <w:t>etc</w:t>
+      </w:r>
+      <w:proofErr w:type="spellEnd"/>
+      <w:r>
+        <w:t>/password, config files</w:t>
       </w:r>
     </w:p>
     <w:p>
@@ -418,8 +491,13 @@
         <w:t>IDA pro (tool)</w:t>
       </w:r>
       <w:r>
-        <w:t>, Ghidra</w:t>
-      </w:r>
+        <w:t xml:space="preserve">, </w:t>
+      </w:r>
+      <w:proofErr w:type="spellStart"/>
+      <w:r>
+        <w:t>Ghidra</w:t>
+      </w:r>
+      <w:proofErr w:type="spellEnd"/>
     </w:p>
     <w:p>
       <w:pPr>
@@ -503,7 +581,15 @@
       </w:pPr>
       <w:r>
         <w:lastRenderedPageBreak/>
-        <w:t>Reaver – exploit vulnerabilities in wifi that use WPS</w:t>
+        <w:t xml:space="preserve">Reaver – exploit vulnerabilities in </w:t>
+      </w:r>
+      <w:proofErr w:type="spellStart"/>
+      <w:r>
+        <w:t>wifi</w:t>
+      </w:r>
+      <w:proofErr w:type="spellEnd"/>
+      <w:r>
+        <w:t xml:space="preserve"> that use WPS</w:t>
       </w:r>
     </w:p>
     <w:p>
@@ -515,8 +601,13 @@
         </w:numPr>
       </w:pPr>
       <w:r>
-        <w:t>reaver -I wlan0mon -b &lt;BSSID&gt; -vv</w:t>
-      </w:r>
+        <w:t>reaver -I wlan0mon -b &lt;BSSID&gt; -</w:t>
+      </w:r>
+      <w:proofErr w:type="spellStart"/>
+      <w:r>
+        <w:t>vv</w:t>
+      </w:r>
+      <w:proofErr w:type="spellEnd"/>
     </w:p>
     <w:p>
       <w:pPr>
@@ -526,8 +617,13 @@
           <w:numId w:val="1"/>
         </w:numPr>
       </w:pPr>
-      <w:r>
-        <w:t>Aircrack-ng</w:t>
+      <w:proofErr w:type="spellStart"/>
+      <w:r>
+        <w:t>Aircrack</w:t>
+      </w:r>
+      <w:proofErr w:type="spellEnd"/>
+      <w:r>
+        <w:t>-ng</w:t>
       </w:r>
     </w:p>
     <w:p>
@@ -538,9 +634,11 @@
           <w:numId w:val="1"/>
         </w:numPr>
       </w:pPr>
+      <w:proofErr w:type="spellStart"/>
       <w:r>
         <w:t>RFExploit</w:t>
       </w:r>
+      <w:proofErr w:type="spellEnd"/>
     </w:p>
     <w:p>
       <w:pPr>
@@ -587,7 +685,15 @@
         </w:numPr>
       </w:pPr>
       <w:r>
-        <w:t>Use CVE database for model to test for those</w:t>
+        <w:t xml:space="preserve">Use CVE database for </w:t>
+      </w:r>
+      <w:proofErr w:type="gramStart"/>
+      <w:r>
+        <w:t>model</w:t>
+      </w:r>
+      <w:proofErr w:type="gramEnd"/>
+      <w:r>
+        <w:t xml:space="preserve"> to test for those</w:t>
       </w:r>
     </w:p>
     <w:p>
@@ -611,8 +717,13 @@
         </w:numPr>
       </w:pPr>
       <w:r>
-        <w:t>Metasploit, routerSploit</w:t>
-      </w:r>
+        <w:t xml:space="preserve">Metasploit, </w:t>
+      </w:r>
+      <w:proofErr w:type="spellStart"/>
+      <w:r>
+        <w:t>routerSploit</w:t>
+      </w:r>
+      <w:proofErr w:type="spellEnd"/>
     </w:p>
     <w:p>
       <w:pPr>
@@ -647,7 +758,23 @@
         </w:numPr>
       </w:pPr>
       <w:r>
-        <w:t>Suggest security improvements based on findings (pwds, updates, ports, etc)</w:t>
+        <w:t>Suggest security improvements based on findings (</w:t>
+      </w:r>
+      <w:proofErr w:type="spellStart"/>
+      <w:r>
+        <w:t>pwds</w:t>
+      </w:r>
+      <w:proofErr w:type="spellEnd"/>
+      <w:r>
+        <w:t xml:space="preserve">, updates, ports, </w:t>
+      </w:r>
+      <w:proofErr w:type="spellStart"/>
+      <w:r>
+        <w:t>etc</w:t>
+      </w:r>
+      <w:proofErr w:type="spellEnd"/>
+      <w:r>
+        <w:t>)</w:t>
       </w:r>
     </w:p>
     <w:p>
@@ -726,172 +853,7 @@
       </w:r>
     </w:p>
     <w:p/>
-    <w:p>
-      <w:r>
-        <w:t>Assign for milestone 1</w:t>
-      </w:r>
-    </w:p>
-    <w:p>
-      <w:pPr>
-        <w:numPr>
-          <w:ilvl w:val="0"/>
-          <w:numId w:val="2"/>
-        </w:numPr>
-      </w:pPr>
-      <w:hyperlink r:id="rId5" w:anchor="executive-project-summary" w:tgtFrame="_blank" w:history="1">
-        <w:r>
-          <w:rPr>
-            <w:rStyle w:val="Hyperlink"/>
-          </w:rPr>
-          <w:t>Executive Project Summary</w:t>
-        </w:r>
-      </w:hyperlink>
-      <w:r>
-        <w:t> - What are you doing and why?</w:t>
-      </w:r>
-      <w:r>
-        <w:t xml:space="preserve"> – Can I volunteer for this one – Alexandria Simonson</w:t>
-      </w:r>
-    </w:p>
-    <w:p>
-      <w:pPr>
-        <w:numPr>
-          <w:ilvl w:val="1"/>
-          <w:numId w:val="2"/>
-        </w:numPr>
-      </w:pPr>
-      <w:r>
-        <w:t>Goals and Objectives</w:t>
-      </w:r>
-    </w:p>
-    <w:p>
-      <w:pPr>
-        <w:numPr>
-          <w:ilvl w:val="1"/>
-          <w:numId w:val="2"/>
-        </w:numPr>
-      </w:pPr>
-      <w:r>
-        <w:t>Merit of the Project</w:t>
-      </w:r>
-    </w:p>
-    <w:p>
-      <w:pPr>
-        <w:numPr>
-          <w:ilvl w:val="0"/>
-          <w:numId w:val="2"/>
-        </w:numPr>
-      </w:pPr>
-      <w:hyperlink r:id="rId6" w:anchor="proposed-project-timeline" w:tgtFrame="_blank" w:history="1">
-        <w:r>
-          <w:rPr>
-            <w:rStyle w:val="Hyperlink"/>
-          </w:rPr>
-          <w:t>Proposed project timeline</w:t>
-        </w:r>
-      </w:hyperlink>
-      <w:r>
-        <w:t> - When will you do it?</w:t>
-      </w:r>
-    </w:p>
-    <w:p>
-      <w:pPr>
-        <w:numPr>
-          <w:ilvl w:val="1"/>
-          <w:numId w:val="2"/>
-        </w:numPr>
-      </w:pPr>
-      <w:r>
-        <w:t>Define the tasks and expected time to completion</w:t>
-      </w:r>
-    </w:p>
-    <w:p>
-      <w:pPr>
-        <w:numPr>
-          <w:ilvl w:val="1"/>
-          <w:numId w:val="2"/>
-        </w:numPr>
-      </w:pPr>
-      <w:r>
-        <w:t>Create and submit a gantt chart or other planning chart</w:t>
-      </w:r>
-    </w:p>
-    <w:p>
-      <w:pPr>
-        <w:numPr>
-          <w:ilvl w:val="0"/>
-          <w:numId w:val="2"/>
-        </w:numPr>
-      </w:pPr>
-      <w:hyperlink r:id="rId7" w:anchor="risk-list" w:tgtFrame="_blank" w:history="1">
-        <w:r>
-          <w:rPr>
-            <w:rStyle w:val="Hyperlink"/>
-          </w:rPr>
-          <w:t>Project-oriented risk list.</w:t>
-        </w:r>
-      </w:hyperlink>
-      <w:r>
-        <w:t> - What could go wrong in the project and why?</w:t>
-      </w:r>
-    </w:p>
-    <w:p>
-      <w:pPr>
-        <w:numPr>
-          <w:ilvl w:val="0"/>
-          <w:numId w:val="2"/>
-        </w:numPr>
-      </w:pPr>
-      <w:hyperlink r:id="rId8" w:anchor="project-methodology" w:tgtFrame="_blank" w:history="1">
-        <w:r>
-          <w:rPr>
-            <w:rStyle w:val="Hyperlink"/>
-          </w:rPr>
-          <w:t>Project Methodology.</w:t>
-        </w:r>
-      </w:hyperlink>
-      <w:r>
-        <w:t> - What has been done in the literature and what is your technical plan?</w:t>
-      </w:r>
-    </w:p>
-    <w:p>
-      <w:pPr>
-        <w:numPr>
-          <w:ilvl w:val="0"/>
-          <w:numId w:val="2"/>
-        </w:numPr>
-      </w:pPr>
-      <w:hyperlink r:id="rId9" w:anchor="resources-needed" w:tgtFrame="_blank" w:history="1">
-        <w:r>
-          <w:rPr>
-            <w:rStyle w:val="Hyperlink"/>
-          </w:rPr>
-          <w:t>Resources/Technology needed</w:t>
-        </w:r>
-      </w:hyperlink>
-      <w:r>
-        <w:t> - What do you need to be successful?</w:t>
-      </w:r>
-    </w:p>
-    <w:p>
-      <w:pPr>
-        <w:numPr>
-          <w:ilvl w:val="0"/>
-          <w:numId w:val="2"/>
-        </w:numPr>
-      </w:pPr>
-      <w:hyperlink r:id="rId10" w:anchor="first-sprint-plan" w:tgtFrame="_blank" w:history="1">
-        <w:r>
-          <w:rPr>
-            <w:rStyle w:val="Hyperlink"/>
-          </w:rPr>
-          <w:t>First Sprint Plan.</w:t>
-        </w:r>
-      </w:hyperlink>
-      <w:r>
-        <w:t> - Create the first plan on GitHub Kanban</w:t>
-      </w:r>
-    </w:p>
+    <w:p/>
     <w:p/>
     <w:sectPr>
       <w:pgSz w:w="12240" w:h="15840"/>
@@ -906,6 +868,205 @@
 <file path=word/numbering.xml><?xml version="1.0" encoding="utf-8"?>
 <w:numbering xmlns:wpc="http://schemas.microsoft.com/office/word/2010/wordprocessingCanvas" xmlns:cx="http://schemas.microsoft.com/office/drawing/2014/chartex" xmlns:cx1="http://schemas.microsoft.com/office/drawing/2015/9/8/chartex" xmlns:cx2="http://schemas.microsoft.com/office/drawing/2015/10/21/chartex" xmlns:cx3="http://schemas.microsoft.com/office/drawing/2016/5/9/chartex" xmlns:cx4="http://schemas.microsoft.com/office/drawing/2016/5/10/chartex" xmlns:cx5="http://schemas.microsoft.com/office/drawing/2016/5/11/chartex" xmlns:cx6="http://schemas.microsoft.com/office/drawing/2016/5/12/chartex" xmlns:cx7="http://schemas.microsoft.com/office/drawing/2016/5/13/chartex" xmlns:cx8="http://schemas.microsoft.com/office/drawing/2016/5/14/chartex" xmlns:mc="http://schemas.openxmlformats.org/markup-compatibility/2006" xmlns:aink="http://schemas.microsoft.com/office/drawing/2016/ink" xmlns:am3d="http://schemas.microsoft.com/office/drawing/2017/model3d" xmlns:o="urn:schemas-microsoft-com:office:office" xmlns:oel="http://schemas.microsoft.com/office/2019/extlst" xmlns:r="http://schemas.openxmlformats.org/officeDocument/2006/relationships" xmlns:m="http://schemas.openxmlformats.org/officeDocument/2006/math" xmlns:v="urn:schemas-microsoft-com:vml" xmlns:wp14="http://schemas.microsoft.com/office/word/2010/wordprocessingDrawing" xmlns:wp="http://schemas.openxmlformats.org/drawingml/2006/wordprocessingDrawing" xmlns:w10="urn:schemas-microsoft-com:office:word" xmlns:w="http://schemas.openxmlformats.org/wordprocessingml/2006/main" xmlns:w14="http://schemas.microsoft.com/office/word/2010/wordml" xmlns:w15="http://schemas.microsoft.com/office/word/2012/wordml" xmlns:w16cex="http://schemas.microsoft.com/office/word/2018/wordml/cex" xmlns:w16cid="http://schemas.microsoft.com/office/word/2016/wordml/cid" xmlns:w16="http://schemas.microsoft.com/office/word/2018/wordml" xmlns:w16du="http://schemas.microsoft.com/office/word/2023/wordml/word16du" xmlns:w16sdtdh="http://schemas.microsoft.com/office/word/2020/wordml/sdtdatahash" xmlns:w16sdtfl="http://schemas.microsoft.com/office/word/2024/wordml/sdtformatlock" xmlns:w16se="http://schemas.microsoft.com/office/word/2015/wordml/symex" xmlns:wpg="http://schemas.microsoft.com/office/word/2010/wordprocessingGroup" xmlns:wpi="http://schemas.microsoft.com/office/word/2010/wordprocessingInk" xmlns:wne="http://schemas.microsoft.com/office/word/2006/wordml" xmlns:wps="http://schemas.microsoft.com/office/word/2010/wordprocessingShape" mc:Ignorable="w14 w15 w16se w16cid w16 w16cex w16sdtdh w16sdtfl w16du wp14">
   <w:abstractNum w:abstractNumId="0" w15:restartNumberingAfterBreak="0">
+    <w:nsid w:val="68F301E5"/>
+    <w:multiLevelType w:val="hybridMultilevel"/>
+    <w:tmpl w:val="96780092"/>
+    <w:lvl w:ilvl="0" w:tplc="04090001">
+      <w:start w:val="1"/>
+      <w:numFmt w:val="bullet"/>
+      <w:lvlText w:val=""/>
+      <w:lvlJc w:val="left"/>
+      <w:pPr>
+        <w:ind w:left="720" w:hanging="360"/>
+      </w:pPr>
+      <w:rPr>
+        <w:rFonts w:ascii="Symbol" w:hAnsi="Symbol" w:hint="default"/>
+      </w:rPr>
+    </w:lvl>
+    <w:lvl w:ilvl="1" w:tplc="04090003">
+      <w:start w:val="1"/>
+      <w:numFmt w:val="bullet"/>
+      <w:lvlText w:val="o"/>
+      <w:lvlJc w:val="left"/>
+      <w:pPr>
+        <w:ind w:left="1440" w:hanging="360"/>
+      </w:pPr>
+      <w:rPr>
+        <w:rFonts w:ascii="Courier New" w:hAnsi="Courier New" w:cs="Courier New" w:hint="default"/>
+      </w:rPr>
+    </w:lvl>
+    <w:lvl w:ilvl="2" w:tplc="04090005">
+      <w:start w:val="1"/>
+      <w:numFmt w:val="bullet"/>
+      <w:lvlText w:val=""/>
+      <w:lvlJc w:val="left"/>
+      <w:pPr>
+        <w:ind w:left="2160" w:hanging="360"/>
+      </w:pPr>
+      <w:rPr>
+        <w:rFonts w:ascii="Wingdings" w:hAnsi="Wingdings" w:hint="default"/>
+      </w:rPr>
+    </w:lvl>
+    <w:lvl w:ilvl="3" w:tplc="04090001" w:tentative="1">
+      <w:start w:val="1"/>
+      <w:numFmt w:val="bullet"/>
+      <w:lvlText w:val=""/>
+      <w:lvlJc w:val="left"/>
+      <w:pPr>
+        <w:ind w:left="2880" w:hanging="360"/>
+      </w:pPr>
+      <w:rPr>
+        <w:rFonts w:ascii="Symbol" w:hAnsi="Symbol" w:hint="default"/>
+      </w:rPr>
+    </w:lvl>
+    <w:lvl w:ilvl="4" w:tplc="04090003" w:tentative="1">
+      <w:start w:val="1"/>
+      <w:numFmt w:val="bullet"/>
+      <w:lvlText w:val="o"/>
+      <w:lvlJc w:val="left"/>
+      <w:pPr>
+        <w:ind w:left="3600" w:hanging="360"/>
+      </w:pPr>
+      <w:rPr>
+        <w:rFonts w:ascii="Courier New" w:hAnsi="Courier New" w:cs="Courier New" w:hint="default"/>
+      </w:rPr>
+    </w:lvl>
+    <w:lvl w:ilvl="5" w:tplc="04090005" w:tentative="1">
+      <w:start w:val="1"/>
+      <w:numFmt w:val="bullet"/>
+      <w:lvlText w:val=""/>
+      <w:lvlJc w:val="left"/>
+      <w:pPr>
+        <w:ind w:left="4320" w:hanging="360"/>
+      </w:pPr>
+      <w:rPr>
+        <w:rFonts w:ascii="Wingdings" w:hAnsi="Wingdings" w:hint="default"/>
+      </w:rPr>
+    </w:lvl>
+    <w:lvl w:ilvl="6" w:tplc="04090001" w:tentative="1">
+      <w:start w:val="1"/>
+      <w:numFmt w:val="bullet"/>
+      <w:lvlText w:val=""/>
+      <w:lvlJc w:val="left"/>
+      <w:pPr>
+        <w:ind w:left="5040" w:hanging="360"/>
+      </w:pPr>
+      <w:rPr>
+        <w:rFonts w:ascii="Symbol" w:hAnsi="Symbol" w:hint="default"/>
+      </w:rPr>
+    </w:lvl>
+    <w:lvl w:ilvl="7" w:tplc="04090003" w:tentative="1">
+      <w:start w:val="1"/>
+      <w:numFmt w:val="bullet"/>
+      <w:lvlText w:val="o"/>
+      <w:lvlJc w:val="left"/>
+      <w:pPr>
+        <w:ind w:left="5760" w:hanging="360"/>
+      </w:pPr>
+      <w:rPr>
+        <w:rFonts w:ascii="Courier New" w:hAnsi="Courier New" w:cs="Courier New" w:hint="default"/>
+      </w:rPr>
+    </w:lvl>
+    <w:lvl w:ilvl="8" w:tplc="04090005" w:tentative="1">
+      <w:start w:val="1"/>
+      <w:numFmt w:val="bullet"/>
+      <w:lvlText w:val=""/>
+      <w:lvlJc w:val="left"/>
+      <w:pPr>
+        <w:ind w:left="6480" w:hanging="360"/>
+      </w:pPr>
+      <w:rPr>
+        <w:rFonts w:ascii="Wingdings" w:hAnsi="Wingdings" w:hint="default"/>
+      </w:rPr>
+    </w:lvl>
+  </w:abstractNum>
+  <w:abstractNum w:abstractNumId="1" w15:restartNumberingAfterBreak="0">
+    <w:nsid w:val="6AF469EA"/>
+    <w:multiLevelType w:val="hybridMultilevel"/>
+    <w:tmpl w:val="038ECE54"/>
+    <w:lvl w:ilvl="0" w:tplc="04090019">
+      <w:start w:val="1"/>
+      <w:numFmt w:val="lowerLetter"/>
+      <w:lvlText w:val="%1."/>
+      <w:lvlJc w:val="left"/>
+      <w:pPr>
+        <w:ind w:left="1440" w:hanging="360"/>
+      </w:pPr>
+    </w:lvl>
+    <w:lvl w:ilvl="1" w:tplc="04090019" w:tentative="1">
+      <w:start w:val="1"/>
+      <w:numFmt w:val="lowerLetter"/>
+      <w:lvlText w:val="%2."/>
+      <w:lvlJc w:val="left"/>
+      <w:pPr>
+        <w:ind w:left="2160" w:hanging="360"/>
+      </w:pPr>
+    </w:lvl>
+    <w:lvl w:ilvl="2" w:tplc="0409001B" w:tentative="1">
+      <w:start w:val="1"/>
+      <w:numFmt w:val="lowerRoman"/>
+      <w:lvlText w:val="%3."/>
+      <w:lvlJc w:val="right"/>
+      <w:pPr>
+        <w:ind w:left="2880" w:hanging="180"/>
+      </w:pPr>
+    </w:lvl>
+    <w:lvl w:ilvl="3" w:tplc="0409000F" w:tentative="1">
+      <w:start w:val="1"/>
+      <w:numFmt w:val="decimal"/>
+      <w:lvlText w:val="%4."/>
+      <w:lvlJc w:val="left"/>
+      <w:pPr>
+        <w:ind w:left="3600" w:hanging="360"/>
+      </w:pPr>
+    </w:lvl>
+    <w:lvl w:ilvl="4" w:tplc="04090019" w:tentative="1">
+      <w:start w:val="1"/>
+      <w:numFmt w:val="lowerLetter"/>
+      <w:lvlText w:val="%5."/>
+      <w:lvlJc w:val="left"/>
+      <w:pPr>
+        <w:ind w:left="4320" w:hanging="360"/>
+      </w:pPr>
+    </w:lvl>
+    <w:lvl w:ilvl="5" w:tplc="0409001B" w:tentative="1">
+      <w:start w:val="1"/>
+      <w:numFmt w:val="lowerRoman"/>
+      <w:lvlText w:val="%6."/>
+      <w:lvlJc w:val="right"/>
+      <w:pPr>
+        <w:ind w:left="5040" w:hanging="180"/>
+      </w:pPr>
+    </w:lvl>
+    <w:lvl w:ilvl="6" w:tplc="0409000F" w:tentative="1">
+      <w:start w:val="1"/>
+      <w:numFmt w:val="decimal"/>
+      <w:lvlText w:val="%7."/>
+      <w:lvlJc w:val="left"/>
+      <w:pPr>
+        <w:ind w:left="5760" w:hanging="360"/>
+      </w:pPr>
+    </w:lvl>
+    <w:lvl w:ilvl="7" w:tplc="04090019" w:tentative="1">
+      <w:start w:val="1"/>
+      <w:numFmt w:val="lowerLetter"/>
+      <w:lvlText w:val="%8."/>
+      <w:lvlJc w:val="left"/>
+      <w:pPr>
+        <w:ind w:left="6480" w:hanging="360"/>
+      </w:pPr>
+    </w:lvl>
+    <w:lvl w:ilvl="8" w:tplc="0409001B" w:tentative="1">
+      <w:start w:val="1"/>
+      <w:numFmt w:val="lowerRoman"/>
+      <w:lvlText w:val="%9."/>
+      <w:lvlJc w:val="right"/>
+      <w:pPr>
+        <w:ind w:left="7200" w:hanging="180"/>
+      </w:pPr>
+    </w:lvl>
+  </w:abstractNum>
+  <w:abstractNum w:abstractNumId="2" w15:restartNumberingAfterBreak="0">
     <w:nsid w:val="777D4708"/>
     <w:multiLevelType w:val="multilevel"/>
     <w:tmpl w:val="916E9582"/>
@@ -1054,7 +1215,93 @@
       </w:rPr>
     </w:lvl>
   </w:abstractNum>
-  <w:abstractNum w:abstractNumId="1" w15:restartNumberingAfterBreak="0">
+  <w:abstractNum w:abstractNumId="3" w15:restartNumberingAfterBreak="0">
+    <w:nsid w:val="7D614808"/>
+    <w:multiLevelType w:val="hybridMultilevel"/>
+    <w:tmpl w:val="1CC40426"/>
+    <w:lvl w:ilvl="0" w:tplc="04090019">
+      <w:start w:val="1"/>
+      <w:numFmt w:val="lowerLetter"/>
+      <w:lvlText w:val="%1."/>
+      <w:lvlJc w:val="left"/>
+      <w:pPr>
+        <w:ind w:left="720" w:hanging="360"/>
+      </w:pPr>
+    </w:lvl>
+    <w:lvl w:ilvl="1" w:tplc="04090019">
+      <w:start w:val="1"/>
+      <w:numFmt w:val="lowerLetter"/>
+      <w:lvlText w:val="%2."/>
+      <w:lvlJc w:val="left"/>
+      <w:pPr>
+        <w:ind w:left="1440" w:hanging="360"/>
+      </w:pPr>
+    </w:lvl>
+    <w:lvl w:ilvl="2" w:tplc="0409001B">
+      <w:start w:val="1"/>
+      <w:numFmt w:val="lowerRoman"/>
+      <w:lvlText w:val="%3."/>
+      <w:lvlJc w:val="right"/>
+      <w:pPr>
+        <w:ind w:left="2160" w:hanging="180"/>
+      </w:pPr>
+    </w:lvl>
+    <w:lvl w:ilvl="3" w:tplc="0409000F">
+      <w:start w:val="1"/>
+      <w:numFmt w:val="decimal"/>
+      <w:lvlText w:val="%4."/>
+      <w:lvlJc w:val="left"/>
+      <w:pPr>
+        <w:ind w:left="2880" w:hanging="360"/>
+      </w:pPr>
+    </w:lvl>
+    <w:lvl w:ilvl="4" w:tplc="04090019" w:tentative="1">
+      <w:start w:val="1"/>
+      <w:numFmt w:val="lowerLetter"/>
+      <w:lvlText w:val="%5."/>
+      <w:lvlJc w:val="left"/>
+      <w:pPr>
+        <w:ind w:left="3600" w:hanging="360"/>
+      </w:pPr>
+    </w:lvl>
+    <w:lvl w:ilvl="5" w:tplc="0409001B" w:tentative="1">
+      <w:start w:val="1"/>
+      <w:numFmt w:val="lowerRoman"/>
+      <w:lvlText w:val="%6."/>
+      <w:lvlJc w:val="right"/>
+      <w:pPr>
+        <w:ind w:left="4320" w:hanging="180"/>
+      </w:pPr>
+    </w:lvl>
+    <w:lvl w:ilvl="6" w:tplc="0409000F" w:tentative="1">
+      <w:start w:val="1"/>
+      <w:numFmt w:val="decimal"/>
+      <w:lvlText w:val="%7."/>
+      <w:lvlJc w:val="left"/>
+      <w:pPr>
+        <w:ind w:left="5040" w:hanging="360"/>
+      </w:pPr>
+    </w:lvl>
+    <w:lvl w:ilvl="7" w:tplc="04090019" w:tentative="1">
+      <w:start w:val="1"/>
+      <w:numFmt w:val="lowerLetter"/>
+      <w:lvlText w:val="%8."/>
+      <w:lvlJc w:val="left"/>
+      <w:pPr>
+        <w:ind w:left="5760" w:hanging="360"/>
+      </w:pPr>
+    </w:lvl>
+    <w:lvl w:ilvl="8" w:tplc="0409001B" w:tentative="1">
+      <w:start w:val="1"/>
+      <w:numFmt w:val="lowerRoman"/>
+      <w:lvlText w:val="%9."/>
+      <w:lvlJc w:val="right"/>
+      <w:pPr>
+        <w:ind w:left="6480" w:hanging="180"/>
+      </w:pPr>
+    </w:lvl>
+  </w:abstractNum>
+  <w:abstractNum w:abstractNumId="4" w15:restartNumberingAfterBreak="0">
     <w:nsid w:val="7E707048"/>
     <w:multiLevelType w:val="hybridMultilevel"/>
     <w:tmpl w:val="91D88782"/>
@@ -1141,10 +1388,19 @@
     </w:lvl>
   </w:abstractNum>
   <w:num w:numId="1" w16cid:durableId="1760442267">
+    <w:abstractNumId w:val="4"/>
+  </w:num>
+  <w:num w:numId="2" w16cid:durableId="337196275">
+    <w:abstractNumId w:val="2"/>
+  </w:num>
+  <w:num w:numId="3" w16cid:durableId="823815267">
+    <w:abstractNumId w:val="0"/>
+  </w:num>
+  <w:num w:numId="4" w16cid:durableId="1295525455">
     <w:abstractNumId w:val="1"/>
   </w:num>
-  <w:num w:numId="2" w16cid:durableId="337196275">
-    <w:abstractNumId w:val="0"/>
+  <w:num w:numId="5" w16cid:durableId="1266815163">
+    <w:abstractNumId w:val="3"/>
   </w:num>
 </w:numbering>
 </file>

</xml_diff>